<commit_message>
Did my part of the EDA
I added a .csv format instead of xlsx And then did my part for the EDA and knitted the code
</commit_message>
<xml_diff>
--- a/Documents/Team_Gamma_Peer_Reviews/Team_Gamma_Peer_Reviews/gamma_Preliminary_Project_Proposal-review.docx
+++ b/Documents/Team_Gamma_Peer_Reviews/Team_Gamma_Peer_Reviews/gamma_Preliminary_Project_Proposal-review.docx
@@ -1773,7 +1773,7 @@
           <w:szCs w:val="24"/>
           <w:highlight w:val="white"/>
         </w:rPr>
-        <w:t xml:space="preserve">Many studies have looked at AI’s role in customer service but </w:t>
+        <w:t xml:space="preserve">Many studies have looked at AI’s role in customer </w:t>
       </w:r>
       <w:proofErr w:type="gramStart"/>
       <w:r>
@@ -1783,7 +1783,7 @@
           <w:szCs w:val="24"/>
           <w:highlight w:val="white"/>
         </w:rPr>
-        <w:t>fewer</w:t>
+        <w:t>service</w:t>
       </w:r>
       <w:proofErr w:type="gramEnd"/>
       <w:r>
@@ -1793,7 +1793,27 @@
           <w:szCs w:val="24"/>
           <w:highlight w:val="white"/>
         </w:rPr>
-        <w:t xml:space="preserve"> have focused on identifying the exact point at which AI’s benefits are not efficient in improving the customer experience. We can obtain better insight into how much AI is appropriate and beneficial to customer interactions by finding this threshold. This would help companies set practical guidelines for AI use that genuinely enhances customer relationships.</w:t>
+        <w:t xml:space="preserve"> but fewer have focused on identifying the exact point at which AI’s benefits are not efficient in improving </w:t>
+      </w:r>
+      <w:proofErr w:type="gramStart"/>
+      <w:r>
+        <w:rPr>
+          <w:rFonts w:ascii="Times New Roman" w:eastAsia="Times New Roman" w:hAnsi="Times New Roman" w:cs="Times New Roman"/>
+          <w:sz w:val="24"/>
+          <w:szCs w:val="24"/>
+          <w:highlight w:val="white"/>
+        </w:rPr>
+        <w:t>the customer</w:t>
+      </w:r>
+      <w:proofErr w:type="gramEnd"/>
+      <w:r>
+        <w:rPr>
+          <w:rFonts w:ascii="Times New Roman" w:eastAsia="Times New Roman" w:hAnsi="Times New Roman" w:cs="Times New Roman"/>
+          <w:sz w:val="24"/>
+          <w:szCs w:val="24"/>
+          <w:highlight w:val="white"/>
+        </w:rPr>
+        <w:t xml:space="preserve"> experience. We can obtain better insight into how much AI is appropriate and beneficial to customer interactions by finding this threshold. This would help companies set practical guidelines for AI use that genuinely enhances customer relationships.</w:t>
       </w:r>
     </w:p>
     <w:p>
@@ -1979,6 +1999,14 @@
           <w:szCs w:val="24"/>
         </w:rPr>
         <w:t>The “Customer Satisfaction Response to Artificial Intelligence Tools Usage During Online Shopping” dataset has much of the data that we will need to analyze customer satisfaction and use of AI.</w:t>
+      </w:r>
+      <w:r>
+        <w:rPr>
+          <w:rFonts w:ascii="Times New Roman" w:eastAsia="Times New Roman" w:hAnsi="Times New Roman" w:cs="Times New Roman"/>
+          <w:sz w:val="24"/>
+          <w:szCs w:val="24"/>
+        </w:rPr>
+        <w:t xml:space="preserve"> </w:t>
       </w:r>
     </w:p>
     <w:p>
@@ -2359,25 +2387,7 @@
           <w:sz w:val="24"/>
           <w:szCs w:val="24"/>
         </w:rPr>
-        <w:t xml:space="preserve">Our plan is to start with data cleaning &amp; preparation to remove incomplete or irrelevant entries as needed. Then we will summarize the data with descriptive statistics to see trends in AI usage, demographics, and customer satisfaction. We will also use sentiment analysis and/or correlation analysis depending on </w:t>
-      </w:r>
-      <w:proofErr w:type="gramStart"/>
-      <w:r>
-        <w:rPr>
-          <w:rFonts w:ascii="Times New Roman" w:eastAsia="Times New Roman" w:hAnsi="Times New Roman" w:cs="Times New Roman"/>
-          <w:sz w:val="24"/>
-          <w:szCs w:val="24"/>
-        </w:rPr>
-        <w:t>availability</w:t>
-      </w:r>
-      <w:proofErr w:type="gramEnd"/>
-      <w:r>
-        <w:rPr>
-          <w:rFonts w:ascii="Times New Roman" w:eastAsia="Times New Roman" w:hAnsi="Times New Roman" w:cs="Times New Roman"/>
-          <w:sz w:val="24"/>
-          <w:szCs w:val="24"/>
-        </w:rPr>
-        <w:t xml:space="preserve"> of open-ended data, if open-ended responses are available in other data we will use sentiment analysis. We will use threshold analysis to identify the point when AI usage begins to correlate with increased negative sentiment and/or reduced satisfaction. We will also build a model to predict the likelihood of negative customer sentiment/satisfaction based on AI usage and other predictor variables.</w:t>
+        <w:t>Our plan is to start with data cleaning &amp; preparation to remove incomplete or irrelevant entries as needed. Then we will summarize the data with descriptive statistics to see trends in AI usage, demographics, and customer satisfaction. We will also use sentiment analysis and/or correlation analysis depending on availability of open-ended data, if open-ended responses are available in other data we will use sentiment analysis. We will use threshold analysis to identify the point when AI usage begins to correlate with increased negative sentiment and/or reduced satisfaction. We will also build a model to predict the likelihood of negative customer sentiment/satisfaction based on AI usage and other predictor variables.</w:t>
       </w:r>
     </w:p>
     <w:p>
@@ -3290,7 +3300,27 @@
           <w:sz w:val="24"/>
           <w:szCs w:val="24"/>
         </w:rPr>
-        <w:t xml:space="preserve"> questioning if businesses are using too much AI but I haven’t specifically seen the question asked here. </w:t>
+        <w:t xml:space="preserve"> questioning if businesses are using too much </w:t>
+      </w:r>
+      <w:proofErr w:type="gramStart"/>
+      <w:r>
+        <w:rPr>
+          <w:rFonts w:ascii="Times New Roman" w:eastAsia="Times New Roman" w:hAnsi="Times New Roman" w:cs="Times New Roman"/>
+          <w:color w:val="4F6228" w:themeColor="accent3" w:themeShade="80"/>
+          <w:sz w:val="24"/>
+          <w:szCs w:val="24"/>
+        </w:rPr>
+        <w:t>AI</w:t>
+      </w:r>
+      <w:proofErr w:type="gramEnd"/>
+      <w:r>
+        <w:rPr>
+          <w:rFonts w:ascii="Times New Roman" w:eastAsia="Times New Roman" w:hAnsi="Times New Roman" w:cs="Times New Roman"/>
+          <w:color w:val="4F6228" w:themeColor="accent3" w:themeShade="80"/>
+          <w:sz w:val="24"/>
+          <w:szCs w:val="24"/>
+        </w:rPr>
+        <w:t xml:space="preserve"> but I haven’t specifically seen the question asked here. </w:t>
       </w:r>
       <w:r>
         <w:rPr>

</xml_diff>